<commit_message>
v2.4 - Actualizar Docu
</commit_message>
<xml_diff>
--- a/puntos-a-cumplir-2-parcial.docx
+++ b/puntos-a-cumplir-2-parcial.docx
@@ -318,7 +318,13 @@
         <w:sym w:font="Wingdings" w:char="F0DF"/>
       </w:r>
       <w:r>
-        <w:t xml:space="preserve"> IMensajeError es una.</w:t>
+        <w:t xml:space="preserve"> IMensajeError </w:t>
+      </w:r>
+      <w:r>
+        <w:t xml:space="preserve"> /  I</w:t>
+      </w:r>
+      <w:r>
+        <w:t>LoginUsuario</w:t>
       </w:r>
     </w:p>
     <w:p/>
@@ -342,27 +348,51 @@
       </w:r>
     </w:p>
     <w:p>
-      <w:r>
-        <w:t>● Realizar un mínimo de 3 métodos de test unitario. Los métodos que se prueban</w:t>
-      </w:r>
-    </w:p>
-    <w:p>
-      <w:r>
+      <w:pPr>
+        <w:rPr>
+          <w:strike/>
+        </w:rPr>
+      </w:pPr>
+      <w:r>
+        <w:t xml:space="preserve">● </w:t>
+      </w:r>
+      <w:r>
+        <w:rPr>
+          <w:strike/>
+        </w:rPr>
+        <w:t>Realizar un mínimo de 3 métodos de test unitario. Los métodos que se prueban</w:t>
+      </w:r>
+    </w:p>
+    <w:p>
+      <w:pPr>
+        <w:rPr>
+          <w:strike/>
+        </w:rPr>
+      </w:pPr>
+      <w:r>
+        <w:rPr>
+          <w:strike/>
+        </w:rPr>
         <w:t>deben tener cierto grado de complejidad (por ejemplo no aplicaría si quiero probar</w:t>
       </w:r>
     </w:p>
     <w:p>
-      <w:r>
+      <w:pPr>
+        <w:rPr>
+          <w:strike/>
+        </w:rPr>
+      </w:pPr>
+      <w:r>
+        <w:rPr>
+          <w:strike/>
+        </w:rPr>
         <w:t>un método que calcula un promedio).</w:t>
       </w:r>
       <w:r>
+        <w:rPr>
+          <w:strike/>
+        </w:rPr>
         <w:t xml:space="preserve"> </w:t>
-      </w:r>
-      <w:r>
-        <w:sym w:font="Wingdings" w:char="F0DF"/>
-      </w:r>
-      <w:r>
-        <w:t xml:space="preserve"> Ya hay 2 hechos</w:t>
       </w:r>
     </w:p>
     <w:p/>
@@ -534,39 +564,53 @@
     </w:p>
     <w:p>
       <w:pPr>
-        <w:rPr>
-          <w:u w:val="single"/>
-        </w:rPr>
-      </w:pPr>
-      <w:r>
-        <w:rPr>
-          <w:strike/>
-        </w:rPr>
-        <w:t>● Crear un delegado de tipo propio.</w:t>
-      </w:r>
-      <w:r>
-        <w:rPr>
-          <w:strike/>
-        </w:rPr>
-        <w:t xml:space="preserve">  </w:t>
-      </w:r>
-      <w:r>
-        <w:t xml:space="preserve">  </w:t>
-      </w:r>
-      <w:r>
-        <w:sym w:font="Wingdings" w:char="F0DF"/>
-      </w:r>
-      <w:r>
-        <w:t xml:space="preserve">  En FrmLogin </w:t>
-      </w:r>
-      <w:r>
         <w:rPr>
           <w:rFonts w:ascii="Cascadia Mono" w:hAnsi="Cascadia Mono" w:cs="Cascadia Mono"/>
           <w:color w:val="000000"/>
           <w:sz w:val="19"/>
           <w:szCs w:val="19"/>
         </w:rPr>
-        <w:t>cargaDeUsuariosDataGrid.</w:t>
+      </w:pPr>
+      <w:r>
+        <w:rPr>
+          <w:strike/>
+        </w:rPr>
+        <w:t>● Crear un delegado de tipo propio.</w:t>
+      </w:r>
+      <w:r>
+        <w:rPr>
+          <w:strike/>
+        </w:rPr>
+        <w:t xml:space="preserve">  </w:t>
+      </w:r>
+      <w:r>
+        <w:t xml:space="preserve">  </w:t>
+      </w:r>
+      <w:r>
+        <w:sym w:font="Wingdings" w:char="F0DF"/>
+      </w:r>
+      <w:r>
+        <w:t xml:space="preserve">  En FrmLogin </w:t>
+      </w:r>
+      <w:r>
+        <w:rPr>
+          <w:rFonts w:ascii="Cascadia Mono" w:hAnsi="Cascadia Mono" w:cs="Cascadia Mono"/>
+          <w:color w:val="000000"/>
+          <w:sz w:val="19"/>
+          <w:szCs w:val="19"/>
+        </w:rPr>
+        <w:t>cargaDeUsuariosDataGrid</w:t>
+      </w:r>
+    </w:p>
+    <w:p>
+      <w:r>
+        <w:rPr>
+          <w:rFonts w:ascii="Cascadia Mono" w:hAnsi="Cascadia Mono" w:cs="Cascadia Mono"/>
+          <w:color w:val="000000"/>
+          <w:sz w:val="19"/>
+          <w:szCs w:val="19"/>
+        </w:rPr>
+        <w:t>Y en FrmConfiguracion en método IniciarCarga</w:t>
       </w:r>
     </w:p>
     <w:p>
@@ -600,12 +644,26 @@
       </w:r>
     </w:p>
     <w:p>
-      <w:r>
-        <w:t>● Crear un mínimo de 2 eventos propios que deben ser disparados y capturados en</w:t>
-      </w:r>
-    </w:p>
-    <w:p>
-      <w:r>
+      <w:pPr>
+        <w:rPr>
+          <w:strike/>
+        </w:rPr>
+      </w:pPr>
+      <w:r>
+        <w:t xml:space="preserve">● </w:t>
+      </w:r>
+      <w:r>
+        <w:rPr>
+          <w:strike/>
+        </w:rPr>
+        <w:t>Crear un mínimo de 2 eventos propios que deben ser disparados y capturados en</w:t>
+      </w:r>
+    </w:p>
+    <w:p>
+      <w:r>
+        <w:rPr>
+          <w:strike/>
+        </w:rPr>
         <w:t>distintas situaciones.</w:t>
       </w:r>
       <w:r>
@@ -615,7 +673,16 @@
         <w:sym w:font="Wingdings" w:char="F0DF"/>
       </w:r>
       <w:r>
-        <w:t xml:space="preserve"> EventoLogError y …</w:t>
+        <w:t xml:space="preserve"> EventoLogError y</w:t>
+      </w:r>
+      <w:r>
+        <w:t xml:space="preserve"> EventoLoginUsuario </w:t>
+      </w:r>
+      <w:r>
+        <w:t>en administración</w:t>
+      </w:r>
+      <w:r>
+        <w:t xml:space="preserve">. </w:t>
       </w:r>
     </w:p>
     <w:p>
@@ -660,6 +727,7 @@
     </w:p>
     <w:p>
       <w:r>
+        <w:lastRenderedPageBreak/>
         <w:t>de un archivo mediante un hilo.</w:t>
       </w:r>
       <w:r>

</xml_diff>